<commit_message>
update thurs slides and lab
</commit_message>
<xml_diff>
--- a/docs/content/labs/lab7-moretests.docx
+++ b/docs/content/labs/lab7-moretests.docx
@@ -2749,95 +2749,6 @@
           <w:rStyle w:val="NormalTok"/>
         </w:rPr>
         <w:t xml:space="preserve">)</w:t>
-      </w:r>
-    </w:p>
-    <w:p>
-      <w:pPr>
-        <w:pStyle w:val="SourceCode"/>
-      </w:pPr>
-      <w:r>
-        <w:br/>
-      </w:r>
-      <w:r>
-        <w:rPr>
-          <w:rStyle w:val="VerbatimChar"/>
-        </w:rPr>
-        <w:t xml:space="preserve">    One Sample t-test</w:t>
-      </w:r>
-      <w:r>
-        <w:br/>
-      </w:r>
-      <w:r>
-        <w:br/>
-      </w:r>
-      <w:r>
-        <w:rPr>
-          <w:rStyle w:val="VerbatimChar"/>
-        </w:rPr>
-        <w:t xml:space="preserve">data:  samp</w:t>
-      </w:r>
-      <w:r>
-        <w:br/>
-      </w:r>
-      <w:r>
-        <w:rPr>
-          <w:rStyle w:val="VerbatimChar"/>
-        </w:rPr>
-        <w:t xml:space="preserve">t = 1.1983, df = 19, p-value = 0.2455</w:t>
-      </w:r>
-      <w:r>
-        <w:br/>
-      </w:r>
-      <w:r>
-        <w:rPr>
-          <w:rStyle w:val="VerbatimChar"/>
-        </w:rPr>
-        <w:t xml:space="preserve">alternative hypothesis: true mean is not equal to 5.042938</w:t>
-      </w:r>
-      <w:r>
-        <w:br/>
-      </w:r>
-      <w:r>
-        <w:rPr>
-          <w:rStyle w:val="VerbatimChar"/>
-        </w:rPr>
-        <w:t xml:space="preserve">95 percent confidence interval:</w:t>
-      </w:r>
-      <w:r>
-        <w:br/>
-      </w:r>
-      <w:r>
-        <w:rPr>
-          <w:rStyle w:val="VerbatimChar"/>
-        </w:rPr>
-        <w:t xml:space="preserve"> 4.810676 5.897324</w:t>
-      </w:r>
-      <w:r>
-        <w:br/>
-      </w:r>
-      <w:r>
-        <w:rPr>
-          <w:rStyle w:val="VerbatimChar"/>
-        </w:rPr>
-        <w:t xml:space="preserve">sample estimates:</w:t>
-      </w:r>
-      <w:r>
-        <w:br/>
-      </w:r>
-      <w:r>
-        <w:rPr>
-          <w:rStyle w:val="VerbatimChar"/>
-        </w:rPr>
-        <w:t xml:space="preserve">mean of x </w:t>
-      </w:r>
-      <w:r>
-        <w:br/>
-      </w:r>
-      <w:r>
-        <w:rPr>
-          <w:rStyle w:val="VerbatimChar"/>
-        </w:rPr>
-        <w:t xml:space="preserve">    5.354 </w:t>
       </w:r>
     </w:p>
     <w:p>
@@ -3335,95 +3246,6 @@
           <w:rStyle w:val="NormalTok"/>
         </w:rPr>
         <w:t xml:space="preserve">)</w:t>
-      </w:r>
-    </w:p>
-    <w:p>
-      <w:pPr>
-        <w:pStyle w:val="SourceCode"/>
-      </w:pPr>
-      <w:r>
-        <w:br/>
-      </w:r>
-      <w:r>
-        <w:rPr>
-          <w:rStyle w:val="VerbatimChar"/>
-        </w:rPr>
-        <w:t xml:space="preserve">    One Sample t-test</w:t>
-      </w:r>
-      <w:r>
-        <w:br/>
-      </w:r>
-      <w:r>
-        <w:br/>
-      </w:r>
-      <w:r>
-        <w:rPr>
-          <w:rStyle w:val="VerbatimChar"/>
-        </w:rPr>
-        <w:t xml:space="preserve">data:  samp</w:t>
-      </w:r>
-      <w:r>
-        <w:br/>
-      </w:r>
-      <w:r>
-        <w:rPr>
-          <w:rStyle w:val="VerbatimChar"/>
-        </w:rPr>
-        <w:t xml:space="preserve">t = 2.4857, df = 19, p-value = 0.0224</w:t>
-      </w:r>
-      <w:r>
-        <w:br/>
-      </w:r>
-      <w:r>
-        <w:rPr>
-          <w:rStyle w:val="VerbatimChar"/>
-        </w:rPr>
-        <w:t xml:space="preserve">alternative hypothesis: true mean is not equal to 4.2</w:t>
-      </w:r>
-      <w:r>
-        <w:br/>
-      </w:r>
-      <w:r>
-        <w:rPr>
-          <w:rStyle w:val="VerbatimChar"/>
-        </w:rPr>
-        <w:t xml:space="preserve">95 percent confidence interval:</w:t>
-      </w:r>
-      <w:r>
-        <w:br/>
-      </w:r>
-      <w:r>
-        <w:rPr>
-          <w:rStyle w:val="VerbatimChar"/>
-        </w:rPr>
-        <w:t xml:space="preserve"> 4.298822 5.352178</w:t>
-      </w:r>
-      <w:r>
-        <w:br/>
-      </w:r>
-      <w:r>
-        <w:rPr>
-          <w:rStyle w:val="VerbatimChar"/>
-        </w:rPr>
-        <w:t xml:space="preserve">sample estimates:</w:t>
-      </w:r>
-      <w:r>
-        <w:br/>
-      </w:r>
-      <w:r>
-        <w:rPr>
-          <w:rStyle w:val="VerbatimChar"/>
-        </w:rPr>
-        <w:t xml:space="preserve">mean of x </w:t>
-      </w:r>
-      <w:r>
-        <w:br/>
-      </w:r>
-      <w:r>
-        <w:rPr>
-          <w:rStyle w:val="VerbatimChar"/>
-        </w:rPr>
-        <w:t xml:space="preserve">   4.8255 </w:t>
       </w:r>
     </w:p>
     <w:p>

</xml_diff>